<commit_message>
Guided Capstone - Presentation and Report
</commit_message>
<xml_diff>
--- a/Guided Capstone Project Report.docx
+++ b/Guided Capstone Project Report.docx
@@ -731,10 +731,7 @@
     <w:p>
       <w:r>
         <w:lastRenderedPageBreak/>
-        <w:t>However,</w:t>
-      </w:r>
-      <w:r>
-        <w:t xml:space="preserve"> there were "stand-out" states of Vermont and New Hampshire, which had particularly large values of `</w:t>
+        <w:t>However, there were "stand-out" states of Vermont and New Hampshire, which had particularly large values of `</w:t>
       </w:r>
       <w:r>
         <w:rPr>
@@ -3440,16 +3437,17 @@
       <w:r>
         <w:t xml:space="preserve">- Permanently </w:t>
       </w:r>
-      <w:proofErr w:type="gramStart"/>
       <w:r>
         <w:t>closing</w:t>
       </w:r>
       <w:r>
-        <w:t xml:space="preserve"> up</w:t>
-      </w:r>
-      <w:proofErr w:type="gramEnd"/>
-      <w:r>
-        <w:t xml:space="preserve"> to 10 of the least use runs.</w:t>
+        <w:t xml:space="preserve"> to 10 of the least use</w:t>
+      </w:r>
+      <w:r>
+        <w:t>d</w:t>
+      </w:r>
+      <w:r>
+        <w:t xml:space="preserve"> runs.</w:t>
       </w:r>
     </w:p>
     <w:p>
@@ -3462,11 +3460,9 @@
       <w:r>
         <w:t xml:space="preserve"> 3 runs, it seems they may as well </w:t>
       </w:r>
-      <w:proofErr w:type="gramStart"/>
-      <w:r>
-        <w:t>close down</w:t>
-      </w:r>
-      <w:proofErr w:type="gramEnd"/>
+      <w:r>
+        <w:t>close</w:t>
+      </w:r>
       <w:r>
         <w:t xml:space="preserve"> 4 or 5 as there's no further loss in ticket price. Increasing the closures down to 6 or more leads to a large drop.</w:t>
       </w:r>
@@ -3526,7 +3522,15 @@
     </w:p>
     <w:p>
       <w:r>
-        <w:t>- Increase the vertical drop by adding a run to a point 150 feet lower down but requiring the installation of an additional chair lift to bring skiers back up, without additional snow making coverage.</w:t>
+        <w:t xml:space="preserve">- </w:t>
+      </w:r>
+      <w:bookmarkStart w:id="38" w:name="_Hlk157602271"/>
+      <w:r>
+        <w:t>Increase the vertical drop by adding a run to a point 150 feet lower down but requiring the installation of an additional chair lift to bring skiers back up, without additional snow making coverage</w:t>
+      </w:r>
+      <w:bookmarkEnd w:id="38"/>
+      <w:r>
+        <w:t>.</w:t>
       </w:r>
     </w:p>
     <w:p>
@@ -3534,7 +3538,7 @@
         <w:t xml:space="preserve">This scenario increases support for ticket price by </w:t>
       </w:r>
       <w:r>
-        <w:t>$ 1.99.</w:t>
+        <w:t>$1.99.</w:t>
       </w:r>
     </w:p>
     <w:p>
@@ -3549,8 +3553,8 @@
       <w:pPr>
         <w:pStyle w:val="Heading2"/>
       </w:pPr>
-      <w:bookmarkStart w:id="38" w:name="_atng28dug86p" w:colFirst="0" w:colLast="0"/>
-      <w:bookmarkEnd w:id="38"/>
+      <w:bookmarkStart w:id="39" w:name="_atng28dug86p" w:colFirst="0" w:colLast="0"/>
+      <w:bookmarkEnd w:id="39"/>
       <w:r>
         <w:t>Scenario 3</w:t>
       </w:r>
@@ -3585,8 +3589,8 @@
       <w:pPr>
         <w:pStyle w:val="Heading2"/>
       </w:pPr>
-      <w:bookmarkStart w:id="39" w:name="_3mydx87lv2h" w:colFirst="0" w:colLast="0"/>
-      <w:bookmarkEnd w:id="39"/>
+      <w:bookmarkStart w:id="40" w:name="_3mydx87lv2h" w:colFirst="0" w:colLast="0"/>
+      <w:bookmarkEnd w:id="40"/>
       <w:r>
         <w:t>Scenario 4</w:t>
       </w:r>
@@ -3606,8 +3610,8 @@
       <w:pPr>
         <w:pStyle w:val="Heading1"/>
       </w:pPr>
-      <w:bookmarkStart w:id="40" w:name="_ujyv89xrgxln" w:colFirst="0" w:colLast="0"/>
-      <w:bookmarkEnd w:id="40"/>
+      <w:bookmarkStart w:id="41" w:name="_ujyv89xrgxln" w:colFirst="0" w:colLast="0"/>
+      <w:bookmarkEnd w:id="41"/>
       <w:r>
         <w:t>Pricing Recommendations and Conclusion</w:t>
       </w:r>
@@ -3692,11 +3696,9 @@
       <w:r>
         <w:t xml:space="preserve"> 3 runs, it seems they may as well </w:t>
       </w:r>
-      <w:proofErr w:type="gramStart"/>
-      <w:r>
-        <w:t>close down</w:t>
-      </w:r>
-      <w:proofErr w:type="gramEnd"/>
+      <w:r>
+        <w:t>close</w:t>
+      </w:r>
       <w:r>
         <w:t xml:space="preserve"> 4 or 5 as there's no further loss in ticket price. Increasing the closures down to 6 or more leads to a large drop.</w:t>
       </w:r>

</xml_diff>